<commit_message>
Report update - Maksym Syniavskyi
</commit_message>
<xml_diff>
--- a/ai_14/maksym_syniavskyi/epic_1/epic_1_practice_and_labs_report_maksym_syniavskyi.docx
+++ b/ai_14/maksym_syniavskyi/epic_1/epic_1_practice_and_labs_report_maksym_syniavskyi.docx
@@ -7185,9 +7185,6 @@
         <w:spacing w:line="240" w:lineRule="auto"/>
         <w:ind w:left="720"/>
         <w:jc w:val="center"/>
-        <w:rPr>
-          <w:rFonts w:ascii="Times New Roman" w:hAnsi="Times New Roman" w:cs="Times New Roman"/>
-        </w:rPr>
       </w:pPr>
       <w:r>
         <w:rPr>
@@ -7243,60 +7240,23 @@
     </w:p>
     <w:p>
       <w:pPr>
-        <w:spacing w:line="240" w:lineRule="auto"/>
-        <w:ind w:left="720"/>
+        <w:pStyle w:val="Caption"/>
         <w:jc w:val="center"/>
         <w:rPr>
-          <w:rFonts w:ascii="Times New Roman" w:eastAsia="Times New Roman" w:hAnsi="Times New Roman" w:cs="Times New Roman"/>
-          <w:i/>
-          <w:color w:val="3D85C6"/>
-          <w:sz w:val="20"/>
-          <w:szCs w:val="20"/>
+          <w:rFonts w:ascii="Times New Roman" w:hAnsi="Times New Roman" w:cs="Times New Roman"/>
           <w:lang w:val="en-US"/>
         </w:rPr>
       </w:pPr>
       <w:r>
-        <w:rPr>
-          <w:rFonts w:ascii="Times New Roman" w:eastAsia="Times New Roman" w:hAnsi="Times New Roman" w:cs="Times New Roman"/>
-          <w:i/>
-          <w:color w:val="3D85C6"/>
-          <w:sz w:val="20"/>
-          <w:szCs w:val="20"/>
-        </w:rPr>
         <w:t xml:space="preserve">Рис 1. </w:t>
       </w:r>
       <w:proofErr w:type="spellStart"/>
       <w:r>
-        <w:rPr>
-          <w:rFonts w:ascii="Times New Roman" w:eastAsia="Times New Roman" w:hAnsi="Times New Roman" w:cs="Times New Roman"/>
-          <w:i/>
-          <w:color w:val="3D85C6"/>
-          <w:sz w:val="20"/>
-          <w:szCs w:val="20"/>
-        </w:rPr>
         <w:t>Блоксхема</w:t>
       </w:r>
       <w:proofErr w:type="spellEnd"/>
       <w:r>
-        <w:rPr>
-          <w:rFonts w:ascii="Times New Roman" w:eastAsia="Times New Roman" w:hAnsi="Times New Roman" w:cs="Times New Roman"/>
-          <w:i/>
-          <w:color w:val="3D85C6"/>
-          <w:sz w:val="20"/>
-          <w:szCs w:val="20"/>
-        </w:rPr>
-        <w:t xml:space="preserve"> до задачі </w:t>
-      </w:r>
-      <w:r>
-        <w:rPr>
-          <w:rFonts w:ascii="Times New Roman" w:eastAsia="Times New Roman" w:hAnsi="Times New Roman" w:cs="Times New Roman"/>
-          <w:i/>
-          <w:color w:val="3D85C6"/>
-          <w:sz w:val="20"/>
-          <w:szCs w:val="20"/>
-          <w:lang w:val="en-US"/>
-        </w:rPr>
-        <w:t>1</w:t>
+        <w:t xml:space="preserve"> до задачі 1 </w:t>
       </w:r>
     </w:p>
     <w:p>
@@ -7315,15 +7275,9 @@
     </w:p>
     <w:p>
       <w:pPr>
+        <w:keepNext/>
         <w:spacing w:line="240" w:lineRule="auto"/>
         <w:ind w:left="720"/>
-        <w:rPr>
-          <w:rFonts w:ascii="Times New Roman" w:eastAsia="Times New Roman" w:hAnsi="Times New Roman" w:cs="Times New Roman"/>
-          <w:noProof/>
-          <w:sz w:val="24"/>
-          <w:szCs w:val="24"/>
-          <w:lang w:val="en-US"/>
-        </w:rPr>
       </w:pPr>
       <w:r>
         <w:rPr>
@@ -7373,92 +7327,34 @@
     </w:p>
     <w:p>
       <w:pPr>
+        <w:pStyle w:val="Caption"/>
+        <w:jc w:val="center"/>
+        <w:rPr>
+          <w:rFonts w:ascii="Times New Roman" w:eastAsia="Times New Roman" w:hAnsi="Times New Roman" w:cs="Times New Roman"/>
+          <w:noProof/>
+          <w:sz w:val="24"/>
+          <w:szCs w:val="24"/>
+          <w:lang w:val="en-US"/>
+        </w:rPr>
+      </w:pPr>
+      <w:r>
+        <w:t xml:space="preserve">Рис 2. </w:t>
+      </w:r>
+      <w:proofErr w:type="spellStart"/>
+      <w:r>
+        <w:t>Блоксхема</w:t>
+      </w:r>
+      <w:proofErr w:type="spellEnd"/>
+      <w:r>
+        <w:t xml:space="preserve"> до задачі 2</w:t>
+      </w:r>
+    </w:p>
+    <w:p>
+      <w:pPr>
+        <w:keepNext/>
         <w:spacing w:line="240" w:lineRule="auto"/>
         <w:ind w:left="720"/>
         <w:jc w:val="center"/>
-        <w:rPr>
-          <w:rFonts w:ascii="Times New Roman" w:eastAsia="Times New Roman" w:hAnsi="Times New Roman" w:cs="Times New Roman"/>
-          <w:noProof/>
-          <w:sz w:val="24"/>
-          <w:szCs w:val="24"/>
-          <w:lang w:val="en-US"/>
-        </w:rPr>
-      </w:pPr>
-      <w:r>
-        <w:rPr>
-          <w:rFonts w:ascii="Times New Roman" w:eastAsia="Times New Roman" w:hAnsi="Times New Roman" w:cs="Times New Roman"/>
-          <w:i/>
-          <w:color w:val="3D85C6"/>
-          <w:sz w:val="20"/>
-          <w:szCs w:val="20"/>
-        </w:rPr>
-        <w:t xml:space="preserve">Рис </w:t>
-      </w:r>
-      <w:r>
-        <w:rPr>
-          <w:rFonts w:ascii="Times New Roman" w:eastAsia="Times New Roman" w:hAnsi="Times New Roman" w:cs="Times New Roman"/>
-          <w:i/>
-          <w:color w:val="3D85C6"/>
-          <w:sz w:val="20"/>
-          <w:szCs w:val="20"/>
-          <w:lang w:val="en-US"/>
-        </w:rPr>
-        <w:t>2</w:t>
-      </w:r>
-      <w:r>
-        <w:rPr>
-          <w:rFonts w:ascii="Times New Roman" w:eastAsia="Times New Roman" w:hAnsi="Times New Roman" w:cs="Times New Roman"/>
-          <w:i/>
-          <w:color w:val="3D85C6"/>
-          <w:sz w:val="20"/>
-          <w:szCs w:val="20"/>
-        </w:rPr>
-        <w:t xml:space="preserve">. </w:t>
-      </w:r>
-      <w:proofErr w:type="spellStart"/>
-      <w:r>
-        <w:rPr>
-          <w:rFonts w:ascii="Times New Roman" w:eastAsia="Times New Roman" w:hAnsi="Times New Roman" w:cs="Times New Roman"/>
-          <w:i/>
-          <w:color w:val="3D85C6"/>
-          <w:sz w:val="20"/>
-          <w:szCs w:val="20"/>
-        </w:rPr>
-        <w:t>Блоксхема</w:t>
-      </w:r>
-      <w:proofErr w:type="spellEnd"/>
-      <w:r>
-        <w:rPr>
-          <w:rFonts w:ascii="Times New Roman" w:eastAsia="Times New Roman" w:hAnsi="Times New Roman" w:cs="Times New Roman"/>
-          <w:i/>
-          <w:color w:val="3D85C6"/>
-          <w:sz w:val="20"/>
-          <w:szCs w:val="20"/>
-        </w:rPr>
-        <w:t xml:space="preserve"> до задачі </w:t>
-      </w:r>
-      <w:r>
-        <w:rPr>
-          <w:rFonts w:ascii="Times New Roman" w:eastAsia="Times New Roman" w:hAnsi="Times New Roman" w:cs="Times New Roman"/>
-          <w:i/>
-          <w:color w:val="3D85C6"/>
-          <w:sz w:val="20"/>
-          <w:szCs w:val="20"/>
-          <w:lang w:val="en-US"/>
-        </w:rPr>
-        <w:t>2</w:t>
-      </w:r>
-    </w:p>
-    <w:p>
-      <w:pPr>
-        <w:spacing w:line="240" w:lineRule="auto"/>
-        <w:ind w:left="720"/>
-        <w:jc w:val="center"/>
-        <w:rPr>
-          <w:rFonts w:ascii="Times New Roman" w:eastAsia="Times New Roman" w:hAnsi="Times New Roman" w:cs="Times New Roman"/>
-          <w:sz w:val="24"/>
-          <w:szCs w:val="24"/>
-        </w:rPr>
       </w:pPr>
       <w:r>
         <w:rPr>
@@ -7514,95 +7410,46 @@
     </w:p>
     <w:p>
       <w:pPr>
+        <w:pStyle w:val="Caption"/>
+        <w:jc w:val="center"/>
+        <w:rPr>
+          <w:rFonts w:ascii="Times New Roman" w:eastAsia="Times New Roman" w:hAnsi="Times New Roman" w:cs="Times New Roman"/>
+          <w:sz w:val="24"/>
+          <w:szCs w:val="24"/>
+          <w:lang w:val="en-US"/>
+        </w:rPr>
+      </w:pPr>
+      <w:r>
+        <w:t xml:space="preserve">Рис 3. </w:t>
+      </w:r>
+      <w:proofErr w:type="spellStart"/>
+      <w:r>
+        <w:t>Блоксхема</w:t>
+      </w:r>
+      <w:proofErr w:type="spellEnd"/>
+      <w:r>
+        <w:t xml:space="preserve"> до задачі про депозит </w:t>
+      </w:r>
+    </w:p>
+    <w:p>
+      <w:pPr>
+        <w:spacing w:line="240" w:lineRule="auto"/>
+        <w:ind w:left="720"/>
+        <w:jc w:val="both"/>
+        <w:rPr>
+          <w:rFonts w:ascii="Times New Roman" w:eastAsia="Times New Roman" w:hAnsi="Times New Roman" w:cs="Times New Roman"/>
+          <w:sz w:val="24"/>
+          <w:szCs w:val="24"/>
+          <w:lang w:val="ru-RU"/>
+        </w:rPr>
+      </w:pPr>
+    </w:p>
+    <w:p>
+      <w:pPr>
+        <w:keepNext/>
         <w:spacing w:line="240" w:lineRule="auto"/>
         <w:ind w:left="720"/>
         <w:jc w:val="center"/>
-        <w:rPr>
-          <w:rFonts w:ascii="Times New Roman" w:eastAsia="Times New Roman" w:hAnsi="Times New Roman" w:cs="Times New Roman"/>
-          <w:i/>
-          <w:color w:val="3D85C6"/>
-          <w:sz w:val="20"/>
-          <w:szCs w:val="20"/>
-        </w:rPr>
-      </w:pPr>
-      <w:r>
-        <w:rPr>
-          <w:rFonts w:ascii="Times New Roman" w:eastAsia="Times New Roman" w:hAnsi="Times New Roman" w:cs="Times New Roman"/>
-          <w:i/>
-          <w:color w:val="3D85C6"/>
-          <w:sz w:val="20"/>
-          <w:szCs w:val="20"/>
-        </w:rPr>
-        <w:t xml:space="preserve">Рис </w:t>
-      </w:r>
-      <w:r>
-        <w:rPr>
-          <w:rFonts w:ascii="Times New Roman" w:eastAsia="Times New Roman" w:hAnsi="Times New Roman" w:cs="Times New Roman"/>
-          <w:i/>
-          <w:color w:val="3D85C6"/>
-          <w:sz w:val="20"/>
-          <w:szCs w:val="20"/>
-          <w:lang w:val="ru-RU"/>
-        </w:rPr>
-        <w:t>3</w:t>
-      </w:r>
-      <w:r>
-        <w:rPr>
-          <w:rFonts w:ascii="Times New Roman" w:eastAsia="Times New Roman" w:hAnsi="Times New Roman" w:cs="Times New Roman"/>
-          <w:i/>
-          <w:color w:val="3D85C6"/>
-          <w:sz w:val="20"/>
-          <w:szCs w:val="20"/>
-        </w:rPr>
-        <w:t xml:space="preserve">. </w:t>
-      </w:r>
-      <w:proofErr w:type="spellStart"/>
-      <w:r>
-        <w:rPr>
-          <w:rFonts w:ascii="Times New Roman" w:eastAsia="Times New Roman" w:hAnsi="Times New Roman" w:cs="Times New Roman"/>
-          <w:i/>
-          <w:color w:val="3D85C6"/>
-          <w:sz w:val="20"/>
-          <w:szCs w:val="20"/>
-        </w:rPr>
-        <w:t>Блоксхема</w:t>
-      </w:r>
-      <w:proofErr w:type="spellEnd"/>
-      <w:r>
-        <w:rPr>
-          <w:rFonts w:ascii="Times New Roman" w:eastAsia="Times New Roman" w:hAnsi="Times New Roman" w:cs="Times New Roman"/>
-          <w:i/>
-          <w:color w:val="3D85C6"/>
-          <w:sz w:val="20"/>
-          <w:szCs w:val="20"/>
-        </w:rPr>
-        <w:t xml:space="preserve"> до задачі про депозит</w:t>
-      </w:r>
-    </w:p>
-    <w:p>
-      <w:pPr>
-        <w:spacing w:line="240" w:lineRule="auto"/>
-        <w:ind w:left="720"/>
-        <w:jc w:val="both"/>
-        <w:rPr>
-          <w:rFonts w:ascii="Times New Roman" w:eastAsia="Times New Roman" w:hAnsi="Times New Roman" w:cs="Times New Roman"/>
-          <w:sz w:val="24"/>
-          <w:szCs w:val="24"/>
-          <w:lang w:val="ru-RU"/>
-        </w:rPr>
-      </w:pPr>
-    </w:p>
-    <w:p>
-      <w:pPr>
-        <w:spacing w:line="240" w:lineRule="auto"/>
-        <w:ind w:left="720"/>
-        <w:jc w:val="center"/>
-        <w:rPr>
-          <w:rFonts w:ascii="Times New Roman" w:eastAsia="Times New Roman" w:hAnsi="Times New Roman" w:cs="Times New Roman"/>
-          <w:sz w:val="24"/>
-          <w:szCs w:val="24"/>
-          <w:lang w:val="en-US"/>
-        </w:rPr>
       </w:pPr>
       <w:r>
         <w:rPr>
@@ -7652,95 +7499,34 @@
     </w:p>
     <w:p>
       <w:pPr>
-        <w:spacing w:line="240" w:lineRule="auto"/>
-        <w:ind w:left="720"/>
+        <w:pStyle w:val="Caption"/>
         <w:jc w:val="center"/>
         <w:rPr>
           <w:rFonts w:ascii="Times New Roman" w:eastAsia="Times New Roman" w:hAnsi="Times New Roman" w:cs="Times New Roman"/>
-          <w:i/>
-          <w:color w:val="3D85C6"/>
-          <w:sz w:val="20"/>
-          <w:szCs w:val="20"/>
-          <w:lang w:val="uk-UA"/>
-        </w:rPr>
-      </w:pPr>
-      <w:r>
-        <w:rPr>
-          <w:rFonts w:ascii="Times New Roman" w:eastAsia="Times New Roman" w:hAnsi="Times New Roman" w:cs="Times New Roman"/>
-          <w:i/>
-          <w:color w:val="3D85C6"/>
-          <w:sz w:val="20"/>
-          <w:szCs w:val="20"/>
-        </w:rPr>
-        <w:t xml:space="preserve">Рис </w:t>
-      </w:r>
-      <w:r>
-        <w:rPr>
-          <w:rFonts w:ascii="Times New Roman" w:eastAsia="Times New Roman" w:hAnsi="Times New Roman" w:cs="Times New Roman"/>
-          <w:i/>
-          <w:color w:val="3D85C6"/>
-          <w:sz w:val="20"/>
-          <w:szCs w:val="20"/>
-          <w:lang w:val="ru-RU"/>
-        </w:rPr>
-        <w:t>4</w:t>
-      </w:r>
-      <w:r>
-        <w:rPr>
-          <w:rFonts w:ascii="Times New Roman" w:eastAsia="Times New Roman" w:hAnsi="Times New Roman" w:cs="Times New Roman"/>
-          <w:i/>
-          <w:color w:val="3D85C6"/>
-          <w:sz w:val="20"/>
-          <w:szCs w:val="20"/>
-        </w:rPr>
-        <w:t xml:space="preserve">. </w:t>
-      </w:r>
-      <w:proofErr w:type="spellStart"/>
-      <w:r>
-        <w:rPr>
-          <w:rFonts w:ascii="Times New Roman" w:eastAsia="Times New Roman" w:hAnsi="Times New Roman" w:cs="Times New Roman"/>
-          <w:i/>
-          <w:color w:val="3D85C6"/>
-          <w:sz w:val="20"/>
-          <w:szCs w:val="20"/>
-        </w:rPr>
+          <w:sz w:val="24"/>
+          <w:szCs w:val="24"/>
+          <w:lang w:val="en-US"/>
+        </w:rPr>
+      </w:pPr>
+      <w:r>
+        <w:t xml:space="preserve">Рис 4. </w:t>
+      </w:r>
+      <w:proofErr w:type="spellStart"/>
+      <w:r>
         <w:t>Блоксхема</w:t>
       </w:r>
       <w:proofErr w:type="spellEnd"/>
       <w:r>
-        <w:rPr>
-          <w:rFonts w:ascii="Times New Roman" w:eastAsia="Times New Roman" w:hAnsi="Times New Roman" w:cs="Times New Roman"/>
-          <w:i/>
-          <w:color w:val="3D85C6"/>
-          <w:sz w:val="20"/>
-          <w:szCs w:val="20"/>
-        </w:rPr>
-        <w:t xml:space="preserve"> до задачі</w:t>
-      </w:r>
-      <w:r>
-        <w:rPr>
-          <w:rFonts w:ascii="Times New Roman" w:eastAsia="Times New Roman" w:hAnsi="Times New Roman" w:cs="Times New Roman"/>
-          <w:i/>
-          <w:color w:val="3D85C6"/>
-          <w:sz w:val="20"/>
-          <w:szCs w:val="20"/>
-          <w:lang w:val="uk-UA"/>
-        </w:rPr>
-        <w:t xml:space="preserve"> з </w:t>
-      </w:r>
-      <w:proofErr w:type="spellStart"/>
-      <w:r>
-        <w:rPr>
-          <w:rFonts w:ascii="Times New Roman" w:eastAsia="Times New Roman" w:hAnsi="Times New Roman" w:cs="Times New Roman"/>
-          <w:i/>
-          <w:color w:val="3D85C6"/>
-          <w:sz w:val="20"/>
-          <w:szCs w:val="20"/>
-          <w:lang w:val="uk-UA"/>
-        </w:rPr>
+        <w:t xml:space="preserve"> до задачі з </w:t>
+      </w:r>
+      <w:proofErr w:type="spellStart"/>
+      <w:r>
         <w:t>алготестеру</w:t>
       </w:r>
       <w:proofErr w:type="spellEnd"/>
+      <w:r>
+        <w:t xml:space="preserve"> </w:t>
+      </w:r>
     </w:p>
     <w:p>
       <w:pPr>
@@ -8181,10 +7967,8 @@
     </w:p>
     <w:p>
       <w:pPr>
+        <w:keepNext/>
         <w:jc w:val="center"/>
-        <w:rPr>
-          <w:rFonts w:ascii="Times New Roman" w:hAnsi="Times New Roman" w:cs="Times New Roman"/>
-        </w:rPr>
       </w:pPr>
       <w:r>
         <w:rPr>
@@ -8231,69 +8015,23 @@
     </w:p>
     <w:p>
       <w:pPr>
-        <w:spacing w:line="240" w:lineRule="auto"/>
-        <w:ind w:left="720"/>
+        <w:pStyle w:val="Caption"/>
         <w:jc w:val="center"/>
         <w:rPr>
-          <w:rFonts w:ascii="Times New Roman" w:eastAsia="Times New Roman" w:hAnsi="Times New Roman" w:cs="Times New Roman"/>
-          <w:i/>
-          <w:color w:val="3D85C6"/>
-          <w:sz w:val="20"/>
-          <w:szCs w:val="20"/>
-        </w:rPr>
-      </w:pPr>
-      <w:r>
-        <w:rPr>
-          <w:rFonts w:ascii="Times New Roman" w:eastAsia="Times New Roman" w:hAnsi="Times New Roman" w:cs="Times New Roman"/>
-          <w:i/>
-          <w:color w:val="3D85C6"/>
-          <w:sz w:val="20"/>
-          <w:szCs w:val="20"/>
-        </w:rPr>
-        <w:t xml:space="preserve">Рис </w:t>
-      </w:r>
-      <w:r>
-        <w:rPr>
-          <w:rFonts w:ascii="Times New Roman" w:eastAsia="Times New Roman" w:hAnsi="Times New Roman" w:cs="Times New Roman"/>
-          <w:i/>
-          <w:color w:val="3D85C6"/>
-          <w:sz w:val="20"/>
-          <w:szCs w:val="20"/>
-          <w:lang w:val="uk-UA"/>
-        </w:rPr>
-        <w:t>5</w:t>
-      </w:r>
-      <w:r>
-        <w:rPr>
-          <w:rFonts w:ascii="Times New Roman" w:eastAsia="Times New Roman" w:hAnsi="Times New Roman" w:cs="Times New Roman"/>
-          <w:i/>
-          <w:color w:val="3D85C6"/>
-          <w:sz w:val="20"/>
-          <w:szCs w:val="20"/>
-        </w:rPr>
-        <w:t xml:space="preserve">. Створення </w:t>
-      </w:r>
-      <w:proofErr w:type="spellStart"/>
-      <w:r>
-        <w:rPr>
-          <w:rFonts w:ascii="Times New Roman" w:eastAsia="Times New Roman" w:hAnsi="Times New Roman" w:cs="Times New Roman"/>
-          <w:i/>
-          <w:color w:val="3D85C6"/>
-          <w:sz w:val="20"/>
-          <w:szCs w:val="20"/>
-        </w:rPr>
+          <w:rFonts w:ascii="Times New Roman" w:hAnsi="Times New Roman" w:cs="Times New Roman"/>
+          <w:lang w:val="en-US"/>
+        </w:rPr>
+      </w:pPr>
+      <w:r>
+        <w:t xml:space="preserve">Рис 5. Створення </w:t>
+      </w:r>
+      <w:proofErr w:type="spellStart"/>
+      <w:r>
         <w:t>локсхеми</w:t>
       </w:r>
       <w:proofErr w:type="spellEnd"/>
       <w:r>
-        <w:rPr>
-          <w:rFonts w:ascii="Times New Roman" w:eastAsia="Times New Roman" w:hAnsi="Times New Roman" w:cs="Times New Roman"/>
-          <w:i/>
-          <w:color w:val="3D85C6"/>
-          <w:sz w:val="20"/>
-          <w:szCs w:val="20"/>
-        </w:rPr>
-        <w:t xml:space="preserve"> в Draw.io</w:t>
+        <w:t xml:space="preserve"> в Draw.io </w:t>
       </w:r>
     </w:p>
     <w:p>
@@ -8419,13 +8157,9 @@
     </w:p>
     <w:p>
       <w:pPr>
+        <w:keepNext/>
         <w:spacing w:after="200"/>
         <w:jc w:val="center"/>
-        <w:rPr>
-          <w:rFonts w:ascii="Times New Roman" w:eastAsia="Times New Roman" w:hAnsi="Times New Roman" w:cs="Times New Roman"/>
-          <w:sz w:val="24"/>
-          <w:szCs w:val="24"/>
-        </w:rPr>
       </w:pPr>
       <w:r>
         <w:rPr>
@@ -8473,60 +8207,26 @@
     </w:p>
     <w:p>
       <w:pPr>
-        <w:spacing w:line="240" w:lineRule="auto"/>
-        <w:ind w:left="720"/>
+        <w:pStyle w:val="Caption"/>
         <w:jc w:val="center"/>
         <w:rPr>
           <w:rFonts w:ascii="Times New Roman" w:eastAsia="Times New Roman" w:hAnsi="Times New Roman" w:cs="Times New Roman"/>
-          <w:i/>
-          <w:color w:val="3D85C6"/>
-          <w:sz w:val="20"/>
-          <w:szCs w:val="20"/>
-        </w:rPr>
-      </w:pPr>
-      <w:r>
-        <w:rPr>
-          <w:rFonts w:ascii="Times New Roman" w:eastAsia="Times New Roman" w:hAnsi="Times New Roman" w:cs="Times New Roman"/>
-          <w:i/>
-          <w:color w:val="3D85C6"/>
-          <w:sz w:val="20"/>
-          <w:szCs w:val="20"/>
-        </w:rPr>
-        <w:t xml:space="preserve">Рис </w:t>
-      </w:r>
-      <w:r>
-        <w:rPr>
-          <w:rFonts w:ascii="Times New Roman" w:eastAsia="Times New Roman" w:hAnsi="Times New Roman" w:cs="Times New Roman"/>
-          <w:i/>
-          <w:color w:val="3D85C6"/>
-          <w:sz w:val="20"/>
-          <w:szCs w:val="20"/>
-          <w:lang w:val="uk-UA"/>
-        </w:rPr>
-        <w:t>6</w:t>
-      </w:r>
-      <w:r>
-        <w:rPr>
-          <w:rFonts w:ascii="Times New Roman" w:eastAsia="Times New Roman" w:hAnsi="Times New Roman" w:cs="Times New Roman"/>
-          <w:i/>
-          <w:color w:val="3D85C6"/>
-          <w:sz w:val="20"/>
-          <w:szCs w:val="20"/>
-        </w:rPr>
-        <w:t xml:space="preserve">. Створена дошка в </w:t>
-      </w:r>
-      <w:proofErr w:type="spellStart"/>
-      <w:r>
-        <w:rPr>
-          <w:rFonts w:ascii="Times New Roman" w:eastAsia="Times New Roman" w:hAnsi="Times New Roman" w:cs="Times New Roman"/>
-          <w:i/>
-          <w:color w:val="3D85C6"/>
-          <w:sz w:val="20"/>
-          <w:szCs w:val="20"/>
-        </w:rPr>
+          <w:sz w:val="24"/>
+          <w:szCs w:val="24"/>
+          <w:lang w:val="en-US"/>
+        </w:rPr>
+      </w:pPr>
+      <w:r>
+        <w:t xml:space="preserve">Рис 6. Створена дошка в </w:t>
+      </w:r>
+      <w:proofErr w:type="spellStart"/>
+      <w:r>
         <w:t>Trello</w:t>
       </w:r>
       <w:proofErr w:type="spellEnd"/>
+      <w:r>
+        <w:t xml:space="preserve"> </w:t>
+      </w:r>
     </w:p>
     <w:p>
       <w:pPr>
@@ -8940,14 +8640,9 @@
     </w:p>
     <w:p>
       <w:pPr>
+        <w:keepNext/>
         <w:spacing w:after="200"/>
         <w:jc w:val="center"/>
-        <w:rPr>
-          <w:rFonts w:ascii="Times New Roman" w:eastAsia="Times New Roman" w:hAnsi="Times New Roman" w:cs="Times New Roman"/>
-          <w:sz w:val="24"/>
-          <w:szCs w:val="24"/>
-          <w:lang w:val="en-US"/>
-        </w:rPr>
       </w:pPr>
       <w:r>
         <w:rPr>
@@ -8995,112 +8690,34 @@
     </w:p>
     <w:p>
       <w:pPr>
-        <w:spacing w:line="240" w:lineRule="auto"/>
-        <w:ind w:left="720"/>
+        <w:pStyle w:val="Caption"/>
         <w:jc w:val="center"/>
         <w:rPr>
           <w:rFonts w:ascii="Times New Roman" w:eastAsia="Times New Roman" w:hAnsi="Times New Roman" w:cs="Times New Roman"/>
           <w:sz w:val="24"/>
           <w:szCs w:val="24"/>
-        </w:rPr>
-      </w:pPr>
-      <w:r>
-        <w:rPr>
-          <w:rFonts w:ascii="Times New Roman" w:eastAsia="Times New Roman" w:hAnsi="Times New Roman" w:cs="Times New Roman"/>
-          <w:i/>
-          <w:color w:val="3D85C6"/>
-          <w:sz w:val="20"/>
-          <w:szCs w:val="20"/>
-        </w:rPr>
-        <w:t xml:space="preserve">Рис </w:t>
-      </w:r>
-      <w:r>
-        <w:rPr>
-          <w:rFonts w:ascii="Times New Roman" w:eastAsia="Times New Roman" w:hAnsi="Times New Roman" w:cs="Times New Roman"/>
-          <w:i/>
-          <w:color w:val="3D85C6"/>
-          <w:sz w:val="20"/>
-          <w:szCs w:val="20"/>
-          <w:lang w:val="uk-UA"/>
-        </w:rPr>
-        <w:t>7</w:t>
-      </w:r>
-      <w:r>
-        <w:rPr>
-          <w:rFonts w:ascii="Times New Roman" w:eastAsia="Times New Roman" w:hAnsi="Times New Roman" w:cs="Times New Roman"/>
-          <w:i/>
-          <w:color w:val="3D85C6"/>
-          <w:sz w:val="20"/>
-          <w:szCs w:val="20"/>
-        </w:rPr>
-        <w:t xml:space="preserve">. Встановлені розширення у </w:t>
-      </w:r>
-      <w:proofErr w:type="spellStart"/>
-      <w:r>
-        <w:rPr>
-          <w:rFonts w:ascii="Times New Roman" w:eastAsia="Times New Roman" w:hAnsi="Times New Roman" w:cs="Times New Roman"/>
-          <w:i/>
-          <w:color w:val="3D85C6"/>
-          <w:sz w:val="20"/>
-          <w:szCs w:val="20"/>
-        </w:rPr>
+          <w:lang w:val="ru-RU"/>
+        </w:rPr>
+      </w:pPr>
+      <w:r>
+        <w:t xml:space="preserve">Рис 7. Встановлені розширення у </w:t>
+      </w:r>
+      <w:proofErr w:type="spellStart"/>
+      <w:r>
         <w:t>Visual</w:t>
       </w:r>
       <w:proofErr w:type="spellEnd"/>
       <w:r>
-        <w:rPr>
-          <w:rFonts w:ascii="Times New Roman" w:eastAsia="Times New Roman" w:hAnsi="Times New Roman" w:cs="Times New Roman"/>
-          <w:i/>
-          <w:color w:val="3D85C6"/>
-          <w:sz w:val="20"/>
-          <w:szCs w:val="20"/>
-        </w:rPr>
-        <w:t xml:space="preserve"> </w:t>
-      </w:r>
-      <w:proofErr w:type="spellStart"/>
-      <w:r>
-        <w:rPr>
-          <w:rFonts w:ascii="Times New Roman" w:eastAsia="Times New Roman" w:hAnsi="Times New Roman" w:cs="Times New Roman"/>
-          <w:i/>
-          <w:color w:val="3D85C6"/>
-          <w:sz w:val="20"/>
-          <w:szCs w:val="20"/>
-        </w:rPr>
-        <w:t>Studio</w:t>
-      </w:r>
-      <w:proofErr w:type="spellEnd"/>
-      <w:r>
-        <w:rPr>
-          <w:rFonts w:ascii="Times New Roman" w:eastAsia="Times New Roman" w:hAnsi="Times New Roman" w:cs="Times New Roman"/>
-          <w:i/>
-          <w:color w:val="3D85C6"/>
-          <w:sz w:val="20"/>
-          <w:szCs w:val="20"/>
-        </w:rPr>
-        <w:t xml:space="preserve"> </w:t>
-      </w:r>
-      <w:proofErr w:type="spellStart"/>
-      <w:r>
-        <w:rPr>
-          <w:rFonts w:ascii="Times New Roman" w:eastAsia="Times New Roman" w:hAnsi="Times New Roman" w:cs="Times New Roman"/>
-          <w:i/>
-          <w:color w:val="3D85C6"/>
-          <w:sz w:val="20"/>
-          <w:szCs w:val="20"/>
-        </w:rPr>
-        <w:t>Code</w:t>
-      </w:r>
-      <w:proofErr w:type="spellEnd"/>
-      <w:r>
-        <w:rPr>
-          <w:rFonts w:ascii="Times New Roman" w:eastAsia="Times New Roman" w:hAnsi="Times New Roman" w:cs="Times New Roman"/>
-          <w:i/>
-          <w:color w:val="3D85C6"/>
-          <w:sz w:val="20"/>
-          <w:szCs w:val="20"/>
-        </w:rPr>
-        <w:t xml:space="preserve"> </w:t>
-      </w:r>
+        <w:t xml:space="preserve"> S</w:t>
+      </w:r>
+      <w:proofErr w:type="spellStart"/>
+      <w:r>
+        <w:rPr>
+          <w:lang w:val="en-US"/>
+        </w:rPr>
+        <w:t>tudio</w:t>
+      </w:r>
+      <w:proofErr w:type="spellEnd"/>
     </w:p>
     <w:p>
       <w:pPr>
@@ -9189,13 +8806,9 @@
     </w:p>
     <w:p>
       <w:pPr>
+        <w:keepNext/>
         <w:spacing w:after="200"/>
         <w:jc w:val="center"/>
-        <w:rPr>
-          <w:rFonts w:ascii="Times New Roman" w:eastAsia="Times New Roman" w:hAnsi="Times New Roman" w:cs="Times New Roman"/>
-          <w:sz w:val="24"/>
-          <w:szCs w:val="24"/>
-        </w:rPr>
       </w:pPr>
       <w:r>
         <w:rPr>
@@ -9244,47 +8857,17 @@
     </w:p>
     <w:p>
       <w:pPr>
-        <w:spacing w:line="240" w:lineRule="auto"/>
-        <w:ind w:left="720"/>
+        <w:pStyle w:val="Caption"/>
         <w:jc w:val="center"/>
         <w:rPr>
           <w:rFonts w:ascii="Times New Roman" w:eastAsia="Times New Roman" w:hAnsi="Times New Roman" w:cs="Times New Roman"/>
-          <w:i/>
-          <w:color w:val="3D85C6"/>
-          <w:sz w:val="20"/>
-          <w:szCs w:val="20"/>
-        </w:rPr>
-      </w:pPr>
-      <w:r>
-        <w:rPr>
-          <w:rFonts w:ascii="Times New Roman" w:eastAsia="Times New Roman" w:hAnsi="Times New Roman" w:cs="Times New Roman"/>
-          <w:i/>
-          <w:color w:val="3D85C6"/>
-          <w:sz w:val="20"/>
-          <w:szCs w:val="20"/>
-        </w:rPr>
-        <w:t xml:space="preserve">Рис </w:t>
-      </w:r>
-      <w:r>
-        <w:rPr>
-          <w:rFonts w:ascii="Times New Roman" w:eastAsia="Times New Roman" w:hAnsi="Times New Roman" w:cs="Times New Roman"/>
-          <w:i/>
-          <w:color w:val="3D85C6"/>
-          <w:sz w:val="20"/>
-          <w:szCs w:val="20"/>
-          <w:lang w:val="uk-UA"/>
-        </w:rPr>
-        <w:t>8</w:t>
-      </w:r>
-      <w:r>
-        <w:rPr>
-          <w:rFonts w:ascii="Times New Roman" w:eastAsia="Times New Roman" w:hAnsi="Times New Roman" w:cs="Times New Roman"/>
-          <w:i/>
-          <w:color w:val="3D85C6"/>
-          <w:sz w:val="20"/>
-          <w:szCs w:val="20"/>
-        </w:rPr>
-        <w:t>. Встановлена програма MSYS2</w:t>
+          <w:sz w:val="24"/>
+          <w:szCs w:val="24"/>
+          <w:lang w:val="en-US"/>
+        </w:rPr>
+      </w:pPr>
+      <w:r>
+        <w:t xml:space="preserve">Рис 8. Встановлена програма MSYS2 </w:t>
       </w:r>
     </w:p>
     <w:p>
@@ -9433,13 +9016,9 @@
     </w:p>
     <w:p>
       <w:pPr>
+        <w:keepNext/>
         <w:spacing w:after="200"/>
         <w:jc w:val="center"/>
-        <w:rPr>
-          <w:rFonts w:ascii="Times New Roman" w:eastAsia="Times New Roman" w:hAnsi="Times New Roman" w:cs="Times New Roman"/>
-          <w:sz w:val="24"/>
-          <w:szCs w:val="24"/>
-        </w:rPr>
       </w:pPr>
       <w:r>
         <w:rPr>
@@ -9487,60 +9066,26 @@
     </w:p>
     <w:p>
       <w:pPr>
-        <w:spacing w:line="240" w:lineRule="auto"/>
-        <w:ind w:left="720"/>
+        <w:pStyle w:val="Caption"/>
         <w:jc w:val="center"/>
         <w:rPr>
           <w:rFonts w:ascii="Times New Roman" w:eastAsia="Times New Roman" w:hAnsi="Times New Roman" w:cs="Times New Roman"/>
-          <w:i/>
-          <w:color w:val="3D85C6"/>
-          <w:sz w:val="20"/>
-          <w:szCs w:val="20"/>
-        </w:rPr>
-      </w:pPr>
-      <w:r>
-        <w:rPr>
-          <w:rFonts w:ascii="Times New Roman" w:eastAsia="Times New Roman" w:hAnsi="Times New Roman" w:cs="Times New Roman"/>
-          <w:i/>
-          <w:color w:val="3D85C6"/>
-          <w:sz w:val="20"/>
-          <w:szCs w:val="20"/>
-        </w:rPr>
-        <w:t xml:space="preserve">Рис </w:t>
-      </w:r>
-      <w:r>
-        <w:rPr>
-          <w:rFonts w:ascii="Times New Roman" w:eastAsia="Times New Roman" w:hAnsi="Times New Roman" w:cs="Times New Roman"/>
-          <w:i/>
-          <w:color w:val="3D85C6"/>
-          <w:sz w:val="20"/>
-          <w:szCs w:val="20"/>
-          <w:lang w:val="uk-UA"/>
-        </w:rPr>
-        <w:t>9</w:t>
-      </w:r>
-      <w:r>
-        <w:rPr>
-          <w:rFonts w:ascii="Times New Roman" w:eastAsia="Times New Roman" w:hAnsi="Times New Roman" w:cs="Times New Roman"/>
-          <w:i/>
-          <w:color w:val="3D85C6"/>
-          <w:sz w:val="20"/>
-          <w:szCs w:val="20"/>
-        </w:rPr>
-        <w:t xml:space="preserve">. Історія виконаних команд </w:t>
-      </w:r>
-      <w:proofErr w:type="spellStart"/>
-      <w:r>
-        <w:rPr>
-          <w:rFonts w:ascii="Times New Roman" w:eastAsia="Times New Roman" w:hAnsi="Times New Roman" w:cs="Times New Roman"/>
-          <w:i/>
-          <w:color w:val="3D85C6"/>
-          <w:sz w:val="20"/>
-          <w:szCs w:val="20"/>
-        </w:rPr>
+          <w:sz w:val="24"/>
+          <w:szCs w:val="24"/>
+          <w:lang w:val="en-US"/>
+        </w:rPr>
+      </w:pPr>
+      <w:r>
+        <w:t xml:space="preserve">Рис 9. Історія виконаних команд </w:t>
+      </w:r>
+      <w:proofErr w:type="spellStart"/>
+      <w:r>
         <w:t>Git</w:t>
       </w:r>
       <w:proofErr w:type="spellEnd"/>
+      <w:r>
+        <w:t xml:space="preserve"> </w:t>
+      </w:r>
     </w:p>
     <w:p>
       <w:pPr>
@@ -9645,14 +9190,9 @@
     </w:p>
     <w:p>
       <w:pPr>
+        <w:keepNext/>
         <w:spacing w:after="200"/>
         <w:jc w:val="center"/>
-        <w:rPr>
-          <w:rFonts w:ascii="Times New Roman" w:eastAsia="Times New Roman" w:hAnsi="Times New Roman" w:cs="Times New Roman"/>
-          <w:sz w:val="24"/>
-          <w:szCs w:val="24"/>
-          <w:lang w:val="en-US"/>
-        </w:rPr>
       </w:pPr>
       <w:r>
         <w:rPr>
@@ -9701,67 +9241,40 @@
     </w:p>
     <w:p>
       <w:pPr>
-        <w:spacing w:line="240" w:lineRule="auto"/>
-        <w:ind w:left="720"/>
+        <w:pStyle w:val="Caption"/>
         <w:jc w:val="center"/>
         <w:rPr>
           <w:rFonts w:ascii="Times New Roman" w:eastAsia="Times New Roman" w:hAnsi="Times New Roman" w:cs="Times New Roman"/>
-          <w:i/>
-          <w:color w:val="3D85C6"/>
-          <w:sz w:val="20"/>
-          <w:szCs w:val="20"/>
-        </w:rPr>
-      </w:pPr>
-      <w:r>
-        <w:rPr>
-          <w:rFonts w:ascii="Times New Roman" w:eastAsia="Times New Roman" w:hAnsi="Times New Roman" w:cs="Times New Roman"/>
-          <w:i/>
-          <w:color w:val="3D85C6"/>
-          <w:sz w:val="20"/>
-          <w:szCs w:val="20"/>
-        </w:rPr>
-        <w:t xml:space="preserve">Рис </w:t>
-      </w:r>
-      <w:r>
-        <w:rPr>
-          <w:rFonts w:ascii="Times New Roman" w:eastAsia="Times New Roman" w:hAnsi="Times New Roman" w:cs="Times New Roman"/>
-          <w:i/>
-          <w:color w:val="3D85C6"/>
-          <w:sz w:val="20"/>
-          <w:szCs w:val="20"/>
-          <w:lang w:val="uk-UA"/>
-        </w:rPr>
-        <w:t>10</w:t>
-      </w:r>
-      <w:r>
-        <w:rPr>
-          <w:rFonts w:ascii="Times New Roman" w:eastAsia="Times New Roman" w:hAnsi="Times New Roman" w:cs="Times New Roman"/>
-          <w:i/>
-          <w:color w:val="3D85C6"/>
-          <w:sz w:val="20"/>
-          <w:szCs w:val="20"/>
-        </w:rPr>
-        <w:t xml:space="preserve">. Створений </w:t>
-      </w:r>
-      <w:proofErr w:type="spellStart"/>
-      <w:r>
-        <w:rPr>
-          <w:rFonts w:ascii="Times New Roman" w:eastAsia="Times New Roman" w:hAnsi="Times New Roman" w:cs="Times New Roman"/>
-          <w:i/>
-          <w:color w:val="3D85C6"/>
-          <w:sz w:val="20"/>
-          <w:szCs w:val="20"/>
+          <w:sz w:val="24"/>
+          <w:szCs w:val="24"/>
+        </w:rPr>
+      </w:pPr>
+      <w:r>
+        <w:t>Рис</w:t>
+      </w:r>
+      <w:r>
+        <w:rPr>
+          <w:lang w:val="uk-UA"/>
+        </w:rPr>
+        <w:t xml:space="preserve"> 10. </w:t>
+      </w:r>
+      <w:r>
+        <w:rPr>
+          <w:lang w:val="uk-UA"/>
+        </w:rPr>
+        <w:t xml:space="preserve">Створений </w:t>
+      </w:r>
+      <w:proofErr w:type="spellStart"/>
+      <w:r>
+        <w:rPr>
+          <w:lang w:val="uk-UA"/>
         </w:rPr>
         <w:t>ssh</w:t>
       </w:r>
       <w:proofErr w:type="spellEnd"/>
       <w:r>
         <w:rPr>
-          <w:rFonts w:ascii="Times New Roman" w:eastAsia="Times New Roman" w:hAnsi="Times New Roman" w:cs="Times New Roman"/>
-          <w:i/>
-          <w:color w:val="3D85C6"/>
-          <w:sz w:val="20"/>
-          <w:szCs w:val="20"/>
+          <w:lang w:val="uk-UA"/>
         </w:rPr>
         <w:t xml:space="preserve"> ключ</w:t>
       </w:r>
@@ -9921,13 +9434,9 @@
     </w:p>
     <w:p>
       <w:pPr>
+        <w:keepNext/>
         <w:spacing w:after="200"/>
         <w:jc w:val="center"/>
-        <w:rPr>
-          <w:rFonts w:ascii="Times New Roman" w:eastAsia="Times New Roman" w:hAnsi="Times New Roman" w:cs="Times New Roman"/>
-          <w:sz w:val="24"/>
-          <w:szCs w:val="24"/>
-        </w:rPr>
       </w:pPr>
       <w:r>
         <w:rPr>
@@ -9975,54 +9484,43 @@
     </w:p>
     <w:p>
       <w:pPr>
-        <w:spacing w:line="240" w:lineRule="auto"/>
-        <w:ind w:left="720"/>
+        <w:pStyle w:val="Caption"/>
         <w:jc w:val="center"/>
         <w:rPr>
           <w:rFonts w:ascii="Times New Roman" w:eastAsia="Times New Roman" w:hAnsi="Times New Roman" w:cs="Times New Roman"/>
           <w:sz w:val="24"/>
           <w:szCs w:val="24"/>
-          <w:lang w:val="uk-UA"/>
-        </w:rPr>
-      </w:pPr>
-      <w:r>
-        <w:rPr>
-          <w:rFonts w:ascii="Times New Roman" w:eastAsia="Times New Roman" w:hAnsi="Times New Roman" w:cs="Times New Roman"/>
-          <w:i/>
-          <w:color w:val="3D85C6"/>
-          <w:sz w:val="20"/>
-          <w:szCs w:val="20"/>
-        </w:rPr>
-        <w:t>Рис 1</w:t>
-      </w:r>
-      <w:r>
-        <w:rPr>
-          <w:rFonts w:ascii="Times New Roman" w:eastAsia="Times New Roman" w:hAnsi="Times New Roman" w:cs="Times New Roman"/>
-          <w:i/>
-          <w:color w:val="3D85C6"/>
-          <w:sz w:val="20"/>
-          <w:szCs w:val="20"/>
-          <w:lang w:val="uk-UA"/>
+        </w:rPr>
+      </w:pPr>
+      <w:r>
+        <w:t xml:space="preserve">Рис </w:t>
+      </w:r>
+      <w:r>
+        <w:fldChar w:fldCharType="begin"/>
+      </w:r>
+      <w:r>
+        <w:instrText xml:space="preserve"> SEQ Рис \* ARABIC </w:instrText>
+      </w:r>
+      <w:r>
+        <w:fldChar w:fldCharType="separate"/>
+      </w:r>
+      <w:r>
+        <w:rPr>
+          <w:noProof/>
         </w:rPr>
         <w:t>1</w:t>
       </w:r>
       <w:r>
-        <w:rPr>
-          <w:rFonts w:ascii="Times New Roman" w:eastAsia="Times New Roman" w:hAnsi="Times New Roman" w:cs="Times New Roman"/>
-          <w:i/>
-          <w:color w:val="3D85C6"/>
-          <w:sz w:val="20"/>
-          <w:szCs w:val="20"/>
-        </w:rPr>
-        <w:t xml:space="preserve">. </w:t>
-      </w:r>
-      <w:r>
-        <w:rPr>
-          <w:rFonts w:ascii="Times New Roman" w:eastAsia="Times New Roman" w:hAnsi="Times New Roman" w:cs="Times New Roman"/>
-          <w:i/>
-          <w:color w:val="3D85C6"/>
-          <w:sz w:val="20"/>
-          <w:szCs w:val="20"/>
+        <w:fldChar w:fldCharType="end"/>
+      </w:r>
+      <w:r>
+        <w:rPr>
+          <w:lang w:val="uk-UA"/>
+        </w:rPr>
+        <w:t xml:space="preserve">1. </w:t>
+      </w:r>
+      <w:r>
+        <w:rPr>
           <w:lang w:val="uk-UA"/>
         </w:rPr>
         <w:t>Розв’язані завдання</w:t>
@@ -10245,14 +9743,10 @@
     </w:p>
     <w:p>
       <w:pPr>
+        <w:keepNext/>
         <w:spacing w:after="160" w:line="256" w:lineRule="auto"/>
         <w:ind w:left="720"/>
         <w:jc w:val="center"/>
-        <w:rPr>
-          <w:rFonts w:ascii="Times New Roman" w:eastAsia="Times New Roman" w:hAnsi="Times New Roman" w:cs="Times New Roman"/>
-          <w:sz w:val="28"/>
-          <w:szCs w:val="28"/>
-        </w:rPr>
       </w:pPr>
       <w:r>
         <w:rPr>
@@ -10300,66 +9794,17 @@
     </w:p>
     <w:p>
       <w:pPr>
-        <w:spacing w:line="240" w:lineRule="auto"/>
-        <w:ind w:left="720"/>
+        <w:pStyle w:val="Caption"/>
         <w:jc w:val="center"/>
         <w:rPr>
           <w:rFonts w:ascii="Times New Roman" w:eastAsia="Times New Roman" w:hAnsi="Times New Roman" w:cs="Times New Roman"/>
-          <w:sz w:val="24"/>
-          <w:szCs w:val="24"/>
-        </w:rPr>
-      </w:pPr>
-      <w:r>
-        <w:rPr>
-          <w:rFonts w:ascii="Times New Roman" w:eastAsia="Times New Roman" w:hAnsi="Times New Roman" w:cs="Times New Roman"/>
-          <w:i/>
-          <w:color w:val="3D85C6"/>
-          <w:sz w:val="20"/>
-          <w:szCs w:val="20"/>
-        </w:rPr>
-        <w:t>Рис 1</w:t>
-      </w:r>
-      <w:r>
-        <w:rPr>
-          <w:rFonts w:ascii="Times New Roman" w:eastAsia="Times New Roman" w:hAnsi="Times New Roman" w:cs="Times New Roman"/>
-          <w:i/>
-          <w:color w:val="3D85C6"/>
-          <w:sz w:val="20"/>
-          <w:szCs w:val="20"/>
-          <w:lang w:val="uk-UA"/>
-        </w:rPr>
-        <w:t>2</w:t>
-      </w:r>
-      <w:r>
-        <w:rPr>
-          <w:rFonts w:ascii="Times New Roman" w:eastAsia="Times New Roman" w:hAnsi="Times New Roman" w:cs="Times New Roman"/>
-          <w:i/>
-          <w:color w:val="3D85C6"/>
-          <w:sz w:val="20"/>
-          <w:szCs w:val="20"/>
-        </w:rPr>
-        <w:t xml:space="preserve">. Створений </w:t>
-      </w:r>
-      <w:r>
-        <w:rPr>
-          <w:rFonts w:ascii="Times New Roman" w:eastAsia="Times New Roman" w:hAnsi="Times New Roman" w:cs="Times New Roman"/>
-          <w:i/>
-          <w:color w:val="3D85C6"/>
-          <w:sz w:val="20"/>
-          <w:szCs w:val="20"/>
-          <w:lang w:val="uk-UA"/>
-        </w:rPr>
-        <w:t>командний</w:t>
-      </w:r>
-      <w:r>
-        <w:rPr>
-          <w:rFonts w:ascii="Times New Roman" w:eastAsia="Times New Roman" w:hAnsi="Times New Roman" w:cs="Times New Roman"/>
-          <w:i/>
-          <w:color w:val="3D85C6"/>
-          <w:sz w:val="20"/>
-          <w:szCs w:val="20"/>
-        </w:rPr>
-        <w:t xml:space="preserve"> репозиторій</w:t>
+          <w:sz w:val="28"/>
+          <w:szCs w:val="28"/>
+          <w:lang w:val="uk-UA"/>
+        </w:rPr>
+      </w:pPr>
+      <w:r>
+        <w:t xml:space="preserve">Рис 12. Створений командний репозиторій </w:t>
       </w:r>
     </w:p>
     <w:p>
@@ -10497,6 +9942,7 @@
           <w:szCs w:val="21"/>
           <w:lang w:val="uk-UA"/>
         </w:rPr>
+        <w:lastRenderedPageBreak/>
         <w:t>#include</w:t>
       </w:r>
       <w:r>
@@ -10562,7 +10008,6 @@
           <w:szCs w:val="21"/>
           <w:lang w:val="uk-UA"/>
         </w:rPr>
-        <w:lastRenderedPageBreak/>
         <w:t>#include</w:t>
       </w:r>
       <w:r>
@@ -11932,7 +11377,7 @@
         <w:rPr>
           <w:rFonts w:ascii="Times New Roman" w:eastAsia="Times New Roman" w:hAnsi="Times New Roman" w:cs="Times New Roman"/>
           <w:i/>
-          <w:color w:val="3D85C6"/>
+          <w:color w:val="1F497D" w:themeColor="text2"/>
           <w:sz w:val="20"/>
           <w:szCs w:val="20"/>
         </w:rPr>
@@ -11940,6 +11385,7 @@
       <w:r>
         <w:rPr>
           <w:rFonts w:ascii="Times New Roman" w:eastAsia="Times New Roman" w:hAnsi="Times New Roman" w:cs="Times New Roman"/>
+          <w:color w:val="1F497D" w:themeColor="text2"/>
           <w:sz w:val="24"/>
           <w:szCs w:val="24"/>
         </w:rPr>
@@ -11948,6 +11394,7 @@
       <w:r>
         <w:rPr>
           <w:rFonts w:ascii="Times New Roman" w:eastAsia="Times New Roman" w:hAnsi="Times New Roman" w:cs="Times New Roman"/>
+          <w:color w:val="1F497D" w:themeColor="text2"/>
           <w:sz w:val="24"/>
           <w:szCs w:val="24"/>
         </w:rPr>
@@ -11958,7 +11405,7 @@
         <w:rPr>
           <w:rFonts w:ascii="Times New Roman" w:eastAsia="Times New Roman" w:hAnsi="Times New Roman" w:cs="Times New Roman"/>
           <w:i/>
-          <w:color w:val="3D85C6"/>
+          <w:color w:val="1F497D" w:themeColor="text2"/>
           <w:sz w:val="20"/>
           <w:szCs w:val="20"/>
         </w:rPr>
@@ -11969,7 +11416,7 @@
         <w:rPr>
           <w:rFonts w:ascii="Times New Roman" w:eastAsia="Times New Roman" w:hAnsi="Times New Roman" w:cs="Times New Roman"/>
           <w:i/>
-          <w:color w:val="3D85C6"/>
+          <w:color w:val="1F497D" w:themeColor="text2"/>
           <w:sz w:val="20"/>
           <w:szCs w:val="20"/>
         </w:rPr>
@@ -11979,7 +11426,7 @@
         <w:rPr>
           <w:rFonts w:ascii="Times New Roman" w:eastAsia="Times New Roman" w:hAnsi="Times New Roman" w:cs="Times New Roman"/>
           <w:i/>
-          <w:color w:val="3D85C6"/>
+          <w:color w:val="1F497D" w:themeColor="text2"/>
           <w:sz w:val="20"/>
           <w:szCs w:val="20"/>
           <w:lang w:val="uk-UA"/>
@@ -11990,7 +11437,7 @@
         <w:rPr>
           <w:rFonts w:ascii="Times New Roman" w:eastAsia="Times New Roman" w:hAnsi="Times New Roman" w:cs="Times New Roman"/>
           <w:i/>
-          <w:color w:val="3D85C6"/>
+          <w:color w:val="1F497D" w:themeColor="text2"/>
           <w:sz w:val="20"/>
           <w:szCs w:val="20"/>
         </w:rPr>
@@ -12000,7 +11447,7 @@
         <w:rPr>
           <w:rFonts w:ascii="Times New Roman" w:eastAsia="Times New Roman" w:hAnsi="Times New Roman" w:cs="Times New Roman"/>
           <w:i/>
-          <w:color w:val="3D85C6"/>
+          <w:color w:val="1F497D" w:themeColor="text2"/>
           <w:sz w:val="20"/>
           <w:szCs w:val="20"/>
           <w:lang w:val="ru-RU"/>
@@ -12011,7 +11458,7 @@
         <w:rPr>
           <w:rFonts w:ascii="Times New Roman" w:eastAsia="Times New Roman" w:hAnsi="Times New Roman" w:cs="Times New Roman"/>
           <w:i/>
-          <w:color w:val="3D85C6"/>
+          <w:color w:val="1F497D" w:themeColor="text2"/>
           <w:sz w:val="20"/>
           <w:szCs w:val="20"/>
         </w:rPr>
@@ -13964,7 +13411,7 @@
         <w:rPr>
           <w:rFonts w:ascii="Times New Roman" w:eastAsia="Times New Roman" w:hAnsi="Times New Roman" w:cs="Times New Roman"/>
           <w:i/>
-          <w:color w:val="3D85C6"/>
+          <w:color w:val="1F497D" w:themeColor="text2"/>
           <w:sz w:val="20"/>
           <w:szCs w:val="20"/>
         </w:rPr>
@@ -13972,6 +13419,7 @@
       <w:r>
         <w:rPr>
           <w:rFonts w:ascii="Times New Roman" w:eastAsia="Times New Roman" w:hAnsi="Times New Roman" w:cs="Times New Roman"/>
+          <w:color w:val="1F497D" w:themeColor="text2"/>
           <w:sz w:val="24"/>
           <w:szCs w:val="24"/>
         </w:rPr>
@@ -13980,6 +13428,7 @@
       <w:r>
         <w:rPr>
           <w:rFonts w:ascii="Times New Roman" w:eastAsia="Times New Roman" w:hAnsi="Times New Roman" w:cs="Times New Roman"/>
+          <w:color w:val="1F497D" w:themeColor="text2"/>
           <w:sz w:val="24"/>
           <w:szCs w:val="24"/>
         </w:rPr>
@@ -13990,7 +13439,7 @@
         <w:rPr>
           <w:rFonts w:ascii="Times New Roman" w:eastAsia="Times New Roman" w:hAnsi="Times New Roman" w:cs="Times New Roman"/>
           <w:i/>
-          <w:color w:val="3D85C6"/>
+          <w:color w:val="1F497D" w:themeColor="text2"/>
           <w:sz w:val="20"/>
           <w:szCs w:val="20"/>
         </w:rPr>
@@ -14001,7 +13450,7 @@
         <w:rPr>
           <w:rFonts w:ascii="Times New Roman" w:eastAsia="Times New Roman" w:hAnsi="Times New Roman" w:cs="Times New Roman"/>
           <w:i/>
-          <w:color w:val="3D85C6"/>
+          <w:color w:val="1F497D" w:themeColor="text2"/>
           <w:sz w:val="20"/>
           <w:szCs w:val="20"/>
         </w:rPr>
@@ -14011,7 +13460,7 @@
         <w:rPr>
           <w:rFonts w:ascii="Times New Roman" w:eastAsia="Times New Roman" w:hAnsi="Times New Roman" w:cs="Times New Roman"/>
           <w:i/>
-          <w:color w:val="3D85C6"/>
+          <w:color w:val="1F497D" w:themeColor="text2"/>
           <w:sz w:val="20"/>
           <w:szCs w:val="20"/>
           <w:lang w:val="uk-UA"/>
@@ -14022,7 +13471,7 @@
         <w:rPr>
           <w:rFonts w:ascii="Times New Roman" w:eastAsia="Times New Roman" w:hAnsi="Times New Roman" w:cs="Times New Roman"/>
           <w:i/>
-          <w:color w:val="3D85C6"/>
+          <w:color w:val="1F497D" w:themeColor="text2"/>
           <w:sz w:val="20"/>
           <w:szCs w:val="20"/>
         </w:rPr>
@@ -14032,7 +13481,7 @@
         <w:rPr>
           <w:rFonts w:ascii="Times New Roman" w:eastAsia="Times New Roman" w:hAnsi="Times New Roman" w:cs="Times New Roman"/>
           <w:i/>
-          <w:color w:val="3D85C6"/>
+          <w:color w:val="1F497D" w:themeColor="text2"/>
           <w:sz w:val="20"/>
           <w:szCs w:val="20"/>
           <w:lang w:val="uk-UA"/>
@@ -14043,7 +13492,7 @@
         <w:rPr>
           <w:rFonts w:ascii="Times New Roman" w:eastAsia="Times New Roman" w:hAnsi="Times New Roman" w:cs="Times New Roman"/>
           <w:i/>
-          <w:color w:val="3D85C6"/>
+          <w:color w:val="1F497D" w:themeColor="text2"/>
           <w:sz w:val="20"/>
           <w:szCs w:val="20"/>
         </w:rPr>
@@ -14053,7 +13502,7 @@
         <w:rPr>
           <w:rFonts w:ascii="Times New Roman" w:eastAsia="Times New Roman" w:hAnsi="Times New Roman" w:cs="Times New Roman"/>
           <w:i/>
-          <w:color w:val="3D85C6"/>
+          <w:color w:val="1F497D" w:themeColor="text2"/>
           <w:sz w:val="20"/>
           <w:szCs w:val="20"/>
           <w:lang w:val="ru-RU"/>
@@ -14064,7 +13513,7 @@
         <w:rPr>
           <w:rFonts w:ascii="Times New Roman" w:eastAsia="Times New Roman" w:hAnsi="Times New Roman" w:cs="Times New Roman"/>
           <w:i/>
-          <w:color w:val="3D85C6"/>
+          <w:color w:val="1F497D" w:themeColor="text2"/>
           <w:sz w:val="20"/>
           <w:szCs w:val="20"/>
         </w:rPr>
@@ -19897,7 +19346,7 @@
         <w:rPr>
           <w:rFonts w:ascii="Times New Roman" w:eastAsia="Times New Roman" w:hAnsi="Times New Roman" w:cs="Times New Roman"/>
           <w:i/>
-          <w:color w:val="3D85C6"/>
+          <w:color w:val="1F497D" w:themeColor="text2"/>
           <w:sz w:val="20"/>
           <w:szCs w:val="20"/>
         </w:rPr>
@@ -19905,6 +19354,7 @@
       <w:r>
         <w:rPr>
           <w:rFonts w:ascii="Times New Roman" w:eastAsia="Times New Roman" w:hAnsi="Times New Roman" w:cs="Times New Roman"/>
+          <w:color w:val="1F497D" w:themeColor="text2"/>
           <w:sz w:val="24"/>
           <w:szCs w:val="24"/>
         </w:rPr>
@@ -19913,6 +19363,7 @@
       <w:r>
         <w:rPr>
           <w:rFonts w:ascii="Times New Roman" w:eastAsia="Times New Roman" w:hAnsi="Times New Roman" w:cs="Times New Roman"/>
+          <w:color w:val="1F497D" w:themeColor="text2"/>
           <w:sz w:val="24"/>
           <w:szCs w:val="24"/>
         </w:rPr>
@@ -19923,7 +19374,7 @@
         <w:rPr>
           <w:rFonts w:ascii="Times New Roman" w:eastAsia="Times New Roman" w:hAnsi="Times New Roman" w:cs="Times New Roman"/>
           <w:i/>
-          <w:color w:val="3D85C6"/>
+          <w:color w:val="1F497D" w:themeColor="text2"/>
           <w:sz w:val="20"/>
           <w:szCs w:val="20"/>
         </w:rPr>
@@ -19934,7 +19385,7 @@
         <w:rPr>
           <w:rFonts w:ascii="Times New Roman" w:eastAsia="Times New Roman" w:hAnsi="Times New Roman" w:cs="Times New Roman"/>
           <w:i/>
-          <w:color w:val="3D85C6"/>
+          <w:color w:val="1F497D" w:themeColor="text2"/>
           <w:sz w:val="20"/>
           <w:szCs w:val="20"/>
         </w:rPr>
@@ -19944,7 +19395,7 @@
         <w:rPr>
           <w:rFonts w:ascii="Times New Roman" w:eastAsia="Times New Roman" w:hAnsi="Times New Roman" w:cs="Times New Roman"/>
           <w:i/>
-          <w:color w:val="3D85C6"/>
+          <w:color w:val="1F497D" w:themeColor="text2"/>
           <w:sz w:val="20"/>
           <w:szCs w:val="20"/>
           <w:lang w:val="uk-UA"/>
@@ -19955,7 +19406,7 @@
         <w:rPr>
           <w:rFonts w:ascii="Times New Roman" w:eastAsia="Times New Roman" w:hAnsi="Times New Roman" w:cs="Times New Roman"/>
           <w:i/>
-          <w:color w:val="3D85C6"/>
+          <w:color w:val="1F497D" w:themeColor="text2"/>
           <w:sz w:val="20"/>
           <w:szCs w:val="20"/>
         </w:rPr>
@@ -19965,7 +19416,7 @@
         <w:rPr>
           <w:rFonts w:ascii="Times New Roman" w:eastAsia="Times New Roman" w:hAnsi="Times New Roman" w:cs="Times New Roman"/>
           <w:i/>
-          <w:color w:val="3D85C6"/>
+          <w:color w:val="1F497D" w:themeColor="text2"/>
           <w:sz w:val="20"/>
           <w:szCs w:val="20"/>
           <w:lang w:val="uk-UA"/>
@@ -19976,7 +19427,7 @@
         <w:rPr>
           <w:rFonts w:ascii="Times New Roman" w:eastAsia="Times New Roman" w:hAnsi="Times New Roman" w:cs="Times New Roman"/>
           <w:i/>
-          <w:color w:val="3D85C6"/>
+          <w:color w:val="1F497D" w:themeColor="text2"/>
           <w:sz w:val="20"/>
           <w:szCs w:val="20"/>
         </w:rPr>
@@ -22096,7 +21547,7 @@
         <w:rPr>
           <w:rFonts w:ascii="Times New Roman" w:eastAsia="Times New Roman" w:hAnsi="Times New Roman" w:cs="Times New Roman"/>
           <w:i/>
-          <w:color w:val="3D85C6"/>
+          <w:color w:val="1F497D" w:themeColor="text2"/>
           <w:sz w:val="20"/>
           <w:szCs w:val="20"/>
         </w:rPr>
@@ -22104,6 +21555,7 @@
       <w:r>
         <w:rPr>
           <w:rFonts w:ascii="Times New Roman" w:eastAsia="Times New Roman" w:hAnsi="Times New Roman" w:cs="Times New Roman"/>
+          <w:color w:val="1F497D" w:themeColor="text2"/>
           <w:sz w:val="24"/>
           <w:szCs w:val="24"/>
         </w:rPr>
@@ -22112,6 +21564,7 @@
       <w:r>
         <w:rPr>
           <w:rFonts w:ascii="Times New Roman" w:eastAsia="Times New Roman" w:hAnsi="Times New Roman" w:cs="Times New Roman"/>
+          <w:color w:val="1F497D" w:themeColor="text2"/>
           <w:sz w:val="24"/>
           <w:szCs w:val="24"/>
         </w:rPr>
@@ -22122,7 +21575,7 @@
         <w:rPr>
           <w:rFonts w:ascii="Times New Roman" w:eastAsia="Times New Roman" w:hAnsi="Times New Roman" w:cs="Times New Roman"/>
           <w:i/>
-          <w:color w:val="3D85C6"/>
+          <w:color w:val="1F497D" w:themeColor="text2"/>
           <w:sz w:val="20"/>
           <w:szCs w:val="20"/>
         </w:rPr>
@@ -22133,7 +21586,7 @@
         <w:rPr>
           <w:rFonts w:ascii="Times New Roman" w:eastAsia="Times New Roman" w:hAnsi="Times New Roman" w:cs="Times New Roman"/>
           <w:i/>
-          <w:color w:val="3D85C6"/>
+          <w:color w:val="1F497D" w:themeColor="text2"/>
           <w:sz w:val="20"/>
           <w:szCs w:val="20"/>
         </w:rPr>
@@ -22144,7 +21597,7 @@
         <w:rPr>
           <w:rFonts w:ascii="Times New Roman" w:eastAsia="Times New Roman" w:hAnsi="Times New Roman" w:cs="Times New Roman"/>
           <w:i/>
-          <w:color w:val="3D85C6"/>
+          <w:color w:val="1F497D" w:themeColor="text2"/>
           <w:sz w:val="20"/>
           <w:szCs w:val="20"/>
           <w:lang w:val="uk-UA"/>
@@ -22156,7 +21609,7 @@
         <w:rPr>
           <w:rFonts w:ascii="Times New Roman" w:eastAsia="Times New Roman" w:hAnsi="Times New Roman" w:cs="Times New Roman"/>
           <w:i/>
-          <w:color w:val="3D85C6"/>
+          <w:color w:val="1F497D" w:themeColor="text2"/>
           <w:sz w:val="20"/>
           <w:szCs w:val="20"/>
         </w:rPr>
@@ -22166,7 +21619,7 @@
         <w:rPr>
           <w:rFonts w:ascii="Times New Roman" w:eastAsia="Times New Roman" w:hAnsi="Times New Roman" w:cs="Times New Roman"/>
           <w:i/>
-          <w:color w:val="3D85C6"/>
+          <w:color w:val="1F497D" w:themeColor="text2"/>
           <w:sz w:val="20"/>
           <w:szCs w:val="20"/>
           <w:lang w:val="uk-UA"/>
@@ -22177,7 +21630,7 @@
         <w:rPr>
           <w:rFonts w:ascii="Times New Roman" w:eastAsia="Times New Roman" w:hAnsi="Times New Roman" w:cs="Times New Roman"/>
           <w:i/>
-          <w:color w:val="3D85C6"/>
+          <w:color w:val="1F497D" w:themeColor="text2"/>
           <w:sz w:val="20"/>
           <w:szCs w:val="20"/>
         </w:rPr>
@@ -22188,7 +21641,7 @@
         <w:rPr>
           <w:rFonts w:ascii="Times New Roman" w:eastAsia="Times New Roman" w:hAnsi="Times New Roman" w:cs="Times New Roman"/>
           <w:i/>
-          <w:color w:val="3D85C6"/>
+          <w:color w:val="1F497D" w:themeColor="text2"/>
           <w:sz w:val="20"/>
           <w:szCs w:val="20"/>
           <w:lang w:val="ru-RU"/>
@@ -22200,7 +21653,7 @@
         <w:rPr>
           <w:rFonts w:ascii="Times New Roman" w:eastAsia="Times New Roman" w:hAnsi="Times New Roman" w:cs="Times New Roman"/>
           <w:i/>
-          <w:color w:val="3D85C6"/>
+          <w:color w:val="1F497D" w:themeColor="text2"/>
           <w:sz w:val="20"/>
           <w:szCs w:val="20"/>
         </w:rPr>
@@ -22454,6 +21907,7 @@
         <w:jc w:val="center"/>
         <w:rPr>
           <w:rFonts w:ascii="Times New Roman" w:eastAsia="Times New Roman" w:hAnsi="Times New Roman" w:cs="Times New Roman"/>
+          <w:color w:val="1F497D" w:themeColor="text2"/>
           <w:sz w:val="24"/>
           <w:szCs w:val="24"/>
         </w:rPr>
@@ -22462,7 +21916,7 @@
         <w:rPr>
           <w:rFonts w:ascii="Times New Roman" w:eastAsia="Times New Roman" w:hAnsi="Times New Roman" w:cs="Times New Roman"/>
           <w:i/>
-          <w:color w:val="3D85C6"/>
+          <w:color w:val="1F497D" w:themeColor="text2"/>
           <w:sz w:val="20"/>
           <w:szCs w:val="20"/>
         </w:rPr>
@@ -22472,7 +21926,7 @@
         <w:rPr>
           <w:rFonts w:ascii="Times New Roman" w:eastAsia="Times New Roman" w:hAnsi="Times New Roman" w:cs="Times New Roman"/>
           <w:i/>
-          <w:color w:val="3D85C6"/>
+          <w:color w:val="1F497D" w:themeColor="text2"/>
           <w:sz w:val="20"/>
           <w:szCs w:val="20"/>
           <w:lang w:val="uk-UA"/>
@@ -22483,7 +21937,7 @@
         <w:rPr>
           <w:rFonts w:ascii="Times New Roman" w:eastAsia="Times New Roman" w:hAnsi="Times New Roman" w:cs="Times New Roman"/>
           <w:i/>
-          <w:color w:val="3D85C6"/>
+          <w:color w:val="1F497D" w:themeColor="text2"/>
           <w:sz w:val="20"/>
           <w:szCs w:val="20"/>
         </w:rPr>
@@ -22606,6 +22060,7 @@
         <w:jc w:val="center"/>
         <w:rPr>
           <w:rFonts w:ascii="Times New Roman" w:eastAsia="Times New Roman" w:hAnsi="Times New Roman" w:cs="Times New Roman"/>
+          <w:color w:val="1F497D" w:themeColor="text2"/>
           <w:sz w:val="24"/>
           <w:szCs w:val="24"/>
         </w:rPr>
@@ -22614,6 +22069,7 @@
         <w:rPr>
           <w:rFonts w:ascii="Times New Roman" w:eastAsia="Times New Roman" w:hAnsi="Times New Roman" w:cs="Times New Roman"/>
           <w:noProof/>
+          <w:color w:val="1F497D" w:themeColor="text2"/>
           <w:sz w:val="24"/>
           <w:szCs w:val="24"/>
         </w:rPr>
@@ -22658,7 +22114,7 @@
         <w:rPr>
           <w:rFonts w:ascii="Times New Roman" w:eastAsia="Times New Roman" w:hAnsi="Times New Roman" w:cs="Times New Roman"/>
           <w:i/>
-          <w:color w:val="3D85C6"/>
+          <w:color w:val="1F497D" w:themeColor="text2"/>
           <w:sz w:val="20"/>
           <w:szCs w:val="20"/>
         </w:rPr>
@@ -22668,7 +22124,7 @@
         <w:rPr>
           <w:rFonts w:ascii="Times New Roman" w:eastAsia="Times New Roman" w:hAnsi="Times New Roman" w:cs="Times New Roman"/>
           <w:i/>
-          <w:color w:val="3D85C6"/>
+          <w:color w:val="1F497D" w:themeColor="text2"/>
           <w:sz w:val="20"/>
           <w:szCs w:val="20"/>
           <w:lang w:val="uk-UA"/>
@@ -22679,7 +22135,7 @@
         <w:rPr>
           <w:rFonts w:ascii="Times New Roman" w:eastAsia="Times New Roman" w:hAnsi="Times New Roman" w:cs="Times New Roman"/>
           <w:i/>
-          <w:color w:val="3D85C6"/>
+          <w:color w:val="1F497D" w:themeColor="text2"/>
           <w:sz w:val="20"/>
           <w:szCs w:val="20"/>
         </w:rPr>
@@ -22689,7 +22145,7 @@
         <w:rPr>
           <w:rFonts w:ascii="Times New Roman" w:eastAsia="Times New Roman" w:hAnsi="Times New Roman" w:cs="Times New Roman"/>
           <w:i/>
-          <w:color w:val="3D85C6"/>
+          <w:color w:val="1F497D" w:themeColor="text2"/>
           <w:sz w:val="20"/>
           <w:szCs w:val="20"/>
           <w:lang w:val="uk-UA"/>
@@ -22762,7 +22218,7 @@
         <w:rPr>
           <w:rFonts w:ascii="Times New Roman" w:eastAsia="Times New Roman" w:hAnsi="Times New Roman" w:cs="Times New Roman"/>
           <w:i/>
-          <w:color w:val="3D85C6"/>
+          <w:color w:val="1F497D" w:themeColor="text2"/>
           <w:sz w:val="20"/>
           <w:szCs w:val="20"/>
           <w:lang w:val="uk-UA"/>
@@ -22772,7 +22228,7 @@
         <w:rPr>
           <w:rFonts w:ascii="Times New Roman" w:eastAsia="Times New Roman" w:hAnsi="Times New Roman" w:cs="Times New Roman"/>
           <w:i/>
-          <w:color w:val="3D85C6"/>
+          <w:color w:val="1F497D" w:themeColor="text2"/>
           <w:sz w:val="20"/>
           <w:szCs w:val="20"/>
         </w:rPr>
@@ -22782,7 +22238,7 @@
         <w:rPr>
           <w:rFonts w:ascii="Times New Roman" w:eastAsia="Times New Roman" w:hAnsi="Times New Roman" w:cs="Times New Roman"/>
           <w:i/>
-          <w:color w:val="3D85C6"/>
+          <w:color w:val="1F497D" w:themeColor="text2"/>
           <w:sz w:val="20"/>
           <w:szCs w:val="20"/>
         </w:rPr>
@@ -22792,7 +22248,7 @@
         <w:rPr>
           <w:rFonts w:ascii="Times New Roman" w:eastAsia="Times New Roman" w:hAnsi="Times New Roman" w:cs="Times New Roman"/>
           <w:i/>
-          <w:color w:val="3D85C6"/>
+          <w:color w:val="1F497D" w:themeColor="text2"/>
           <w:sz w:val="20"/>
           <w:szCs w:val="20"/>
           <w:lang w:val="uk-UA"/>
@@ -22803,7 +22259,7 @@
         <w:rPr>
           <w:rFonts w:ascii="Times New Roman" w:eastAsia="Times New Roman" w:hAnsi="Times New Roman" w:cs="Times New Roman"/>
           <w:i/>
-          <w:color w:val="3D85C6"/>
+          <w:color w:val="1F497D" w:themeColor="text2"/>
           <w:sz w:val="20"/>
           <w:szCs w:val="20"/>
         </w:rPr>
@@ -22813,7 +22269,7 @@
         <w:rPr>
           <w:rFonts w:ascii="Times New Roman" w:eastAsia="Times New Roman" w:hAnsi="Times New Roman" w:cs="Times New Roman"/>
           <w:i/>
-          <w:color w:val="3D85C6"/>
+          <w:color w:val="1F497D" w:themeColor="text2"/>
           <w:sz w:val="20"/>
           <w:szCs w:val="20"/>
           <w:lang w:val="uk-UA"/>
@@ -22824,7 +22280,7 @@
         <w:rPr>
           <w:rFonts w:ascii="Times New Roman" w:eastAsia="Times New Roman" w:hAnsi="Times New Roman" w:cs="Times New Roman"/>
           <w:i/>
-          <w:color w:val="3D85C6"/>
+          <w:color w:val="1F497D" w:themeColor="text2"/>
           <w:sz w:val="20"/>
           <w:szCs w:val="20"/>
           <w:lang w:val="uk-UA"/>
@@ -22903,7 +22359,7 @@
         <w:rPr>
           <w:rFonts w:ascii="Times New Roman" w:eastAsia="Times New Roman" w:hAnsi="Times New Roman" w:cs="Times New Roman"/>
           <w:i/>
-          <w:color w:val="3D85C6"/>
+          <w:color w:val="1F497D" w:themeColor="text2"/>
           <w:sz w:val="20"/>
           <w:szCs w:val="20"/>
           <w:lang w:val="ru-RU"/>
@@ -22913,7 +22369,7 @@
         <w:rPr>
           <w:rFonts w:ascii="Times New Roman" w:eastAsia="Times New Roman" w:hAnsi="Times New Roman" w:cs="Times New Roman"/>
           <w:i/>
-          <w:color w:val="3D85C6"/>
+          <w:color w:val="1F497D" w:themeColor="text2"/>
           <w:sz w:val="20"/>
           <w:szCs w:val="20"/>
         </w:rPr>
@@ -22924,7 +22380,7 @@
         <w:rPr>
           <w:rFonts w:ascii="Times New Roman" w:eastAsia="Times New Roman" w:hAnsi="Times New Roman" w:cs="Times New Roman"/>
           <w:i/>
-          <w:color w:val="3D85C6"/>
+          <w:color w:val="1F497D" w:themeColor="text2"/>
           <w:sz w:val="20"/>
           <w:szCs w:val="20"/>
           <w:lang w:val="ru-RU"/>
@@ -22935,7 +22391,7 @@
         <w:rPr>
           <w:rFonts w:ascii="Times New Roman" w:eastAsia="Times New Roman" w:hAnsi="Times New Roman" w:cs="Times New Roman"/>
           <w:i/>
-          <w:color w:val="3D85C6"/>
+          <w:color w:val="1F497D" w:themeColor="text2"/>
           <w:sz w:val="20"/>
           <w:szCs w:val="20"/>
         </w:rPr>
@@ -22945,7 +22401,7 @@
         <w:rPr>
           <w:rFonts w:ascii="Times New Roman" w:eastAsia="Times New Roman" w:hAnsi="Times New Roman" w:cs="Times New Roman"/>
           <w:i/>
-          <w:color w:val="3D85C6"/>
+          <w:color w:val="1F497D" w:themeColor="text2"/>
           <w:sz w:val="20"/>
           <w:szCs w:val="20"/>
           <w:lang w:val="uk-UA"/>
@@ -22956,7 +22412,7 @@
         <w:rPr>
           <w:rFonts w:ascii="Times New Roman" w:eastAsia="Times New Roman" w:hAnsi="Times New Roman" w:cs="Times New Roman"/>
           <w:i/>
-          <w:color w:val="3D85C6"/>
+          <w:color w:val="1F497D" w:themeColor="text2"/>
           <w:sz w:val="20"/>
           <w:szCs w:val="20"/>
           <w:lang w:val="ru-RU"/>
@@ -23038,7 +22494,7 @@
         <w:rPr>
           <w:rFonts w:ascii="Times New Roman" w:eastAsia="Times New Roman" w:hAnsi="Times New Roman" w:cs="Times New Roman"/>
           <w:i/>
-          <w:color w:val="3D85C6"/>
+          <w:color w:val="1F497D" w:themeColor="text2"/>
           <w:sz w:val="20"/>
           <w:szCs w:val="20"/>
           <w:lang w:val="ru-RU"/>
@@ -23048,7 +22504,7 @@
         <w:rPr>
           <w:rFonts w:ascii="Times New Roman" w:eastAsia="Times New Roman" w:hAnsi="Times New Roman" w:cs="Times New Roman"/>
           <w:i/>
-          <w:color w:val="3D85C6"/>
+          <w:color w:val="1F497D" w:themeColor="text2"/>
           <w:sz w:val="20"/>
           <w:szCs w:val="20"/>
         </w:rPr>
@@ -23059,7 +22515,7 @@
         <w:rPr>
           <w:rFonts w:ascii="Times New Roman" w:eastAsia="Times New Roman" w:hAnsi="Times New Roman" w:cs="Times New Roman"/>
           <w:i/>
-          <w:color w:val="3D85C6"/>
+          <w:color w:val="1F497D" w:themeColor="text2"/>
           <w:sz w:val="20"/>
           <w:szCs w:val="20"/>
           <w:lang w:val="ru-RU"/>
@@ -23070,7 +22526,7 @@
         <w:rPr>
           <w:rFonts w:ascii="Times New Roman" w:eastAsia="Times New Roman" w:hAnsi="Times New Roman" w:cs="Times New Roman"/>
           <w:i/>
-          <w:color w:val="3D85C6"/>
+          <w:color w:val="1F497D" w:themeColor="text2"/>
           <w:sz w:val="20"/>
           <w:szCs w:val="20"/>
         </w:rPr>
@@ -23080,7 +22536,7 @@
         <w:rPr>
           <w:rFonts w:ascii="Times New Roman" w:eastAsia="Times New Roman" w:hAnsi="Times New Roman" w:cs="Times New Roman"/>
           <w:i/>
-          <w:color w:val="3D85C6"/>
+          <w:color w:val="1F497D" w:themeColor="text2"/>
           <w:sz w:val="20"/>
           <w:szCs w:val="20"/>
           <w:lang w:val="uk-UA"/>
@@ -23092,7 +22548,7 @@
         <w:rPr>
           <w:rFonts w:ascii="Times New Roman" w:eastAsia="Times New Roman" w:hAnsi="Times New Roman" w:cs="Times New Roman"/>
           <w:i/>
-          <w:color w:val="3D85C6"/>
+          <w:color w:val="1F497D" w:themeColor="text2"/>
           <w:sz w:val="20"/>
           <w:szCs w:val="20"/>
           <w:lang w:val="ru-RU"/>
@@ -23347,6 +22803,7 @@
         <w:jc w:val="center"/>
         <w:rPr>
           <w:rFonts w:ascii="Times New Roman" w:eastAsia="Times New Roman" w:hAnsi="Times New Roman" w:cs="Times New Roman"/>
+          <w:color w:val="1F497D" w:themeColor="text2"/>
           <w:sz w:val="24"/>
           <w:szCs w:val="24"/>
         </w:rPr>
@@ -23354,12 +22811,14 @@
       <w:r>
         <w:rPr>
           <w:rFonts w:ascii="Times New Roman" w:eastAsia="Calibri" w:hAnsi="Times New Roman" w:cs="Times New Roman"/>
+          <w:color w:val="1F497D" w:themeColor="text2"/>
         </w:rPr>
         <w:tab/>
       </w:r>
       <w:r>
         <w:rPr>
           <w:rFonts w:ascii="Times New Roman" w:eastAsia="Calibri" w:hAnsi="Times New Roman" w:cs="Times New Roman"/>
+          <w:color w:val="1F497D" w:themeColor="text2"/>
         </w:rPr>
         <w:tab/>
       </w:r>
@@ -23367,7 +22826,7 @@
         <w:rPr>
           <w:rFonts w:ascii="Times New Roman" w:eastAsia="Times New Roman" w:hAnsi="Times New Roman" w:cs="Times New Roman"/>
           <w:i/>
-          <w:color w:val="3D85C6"/>
+          <w:color w:val="1F497D" w:themeColor="text2"/>
           <w:sz w:val="20"/>
           <w:szCs w:val="20"/>
         </w:rPr>
@@ -23377,7 +22836,7 @@
         <w:rPr>
           <w:rFonts w:ascii="Times New Roman" w:eastAsia="Times New Roman" w:hAnsi="Times New Roman" w:cs="Times New Roman"/>
           <w:i/>
-          <w:color w:val="3D85C6"/>
+          <w:color w:val="1F497D" w:themeColor="text2"/>
           <w:sz w:val="20"/>
           <w:szCs w:val="20"/>
           <w:lang w:val="uk-UA"/>
@@ -23388,7 +22847,7 @@
         <w:rPr>
           <w:rFonts w:ascii="Times New Roman" w:eastAsia="Times New Roman" w:hAnsi="Times New Roman" w:cs="Times New Roman"/>
           <w:i/>
-          <w:color w:val="3D85C6"/>
+          <w:color w:val="1F497D" w:themeColor="text2"/>
           <w:sz w:val="20"/>
           <w:szCs w:val="20"/>
         </w:rPr>
@@ -23399,7 +22858,7 @@
         <w:rPr>
           <w:rFonts w:ascii="Times New Roman" w:eastAsia="Times New Roman" w:hAnsi="Times New Roman" w:cs="Times New Roman"/>
           <w:i/>
-          <w:color w:val="3D85C6"/>
+          <w:color w:val="1F497D" w:themeColor="text2"/>
           <w:sz w:val="20"/>
           <w:szCs w:val="20"/>
         </w:rPr>
@@ -23410,7 +22869,7 @@
         <w:rPr>
           <w:rFonts w:ascii="Times New Roman" w:eastAsia="Times New Roman" w:hAnsi="Times New Roman" w:cs="Times New Roman"/>
           <w:i/>
-          <w:color w:val="3D85C6"/>
+          <w:color w:val="1F497D" w:themeColor="text2"/>
           <w:sz w:val="20"/>
           <w:szCs w:val="20"/>
         </w:rPr>
@@ -23421,7 +22880,7 @@
         <w:rPr>
           <w:rFonts w:ascii="Times New Roman" w:eastAsia="Times New Roman" w:hAnsi="Times New Roman" w:cs="Times New Roman"/>
           <w:i/>
-          <w:color w:val="3D85C6"/>
+          <w:color w:val="1F497D" w:themeColor="text2"/>
           <w:sz w:val="20"/>
           <w:szCs w:val="20"/>
         </w:rPr>
@@ -23432,7 +22891,7 @@
         <w:rPr>
           <w:rFonts w:ascii="Times New Roman" w:eastAsia="Times New Roman" w:hAnsi="Times New Roman" w:cs="Times New Roman"/>
           <w:i/>
-          <w:color w:val="3D85C6"/>
+          <w:color w:val="1F497D" w:themeColor="text2"/>
           <w:sz w:val="20"/>
           <w:szCs w:val="20"/>
         </w:rPr>
@@ -23443,7 +22902,7 @@
         <w:rPr>
           <w:rFonts w:ascii="Times New Roman" w:eastAsia="Times New Roman" w:hAnsi="Times New Roman" w:cs="Times New Roman"/>
           <w:i/>
-          <w:color w:val="3D85C6"/>
+          <w:color w:val="1F497D" w:themeColor="text2"/>
           <w:sz w:val="20"/>
           <w:szCs w:val="20"/>
         </w:rPr>
@@ -23564,6 +23023,7 @@
         <w:jc w:val="center"/>
         <w:rPr>
           <w:rFonts w:ascii="Times New Roman" w:eastAsia="Calibri" w:hAnsi="Times New Roman" w:cs="Times New Roman"/>
+          <w:color w:val="1F497D" w:themeColor="text2"/>
           <w:highlight w:val="yellow"/>
           <w:lang w:val="uk-UA"/>
         </w:rPr>
@@ -23572,7 +23032,7 @@
         <w:rPr>
           <w:rFonts w:ascii="Times New Roman" w:eastAsia="Times New Roman" w:hAnsi="Times New Roman" w:cs="Times New Roman"/>
           <w:i/>
-          <w:color w:val="3D85C6"/>
+          <w:color w:val="1F497D" w:themeColor="text2"/>
           <w:sz w:val="20"/>
           <w:szCs w:val="20"/>
         </w:rPr>
@@ -23582,7 +23042,7 @@
         <w:rPr>
           <w:rFonts w:ascii="Times New Roman" w:eastAsia="Times New Roman" w:hAnsi="Times New Roman" w:cs="Times New Roman"/>
           <w:i/>
-          <w:color w:val="3D85C6"/>
+          <w:color w:val="1F497D" w:themeColor="text2"/>
           <w:sz w:val="20"/>
           <w:szCs w:val="20"/>
           <w:lang w:val="uk-UA"/>
@@ -23593,7 +23053,7 @@
         <w:rPr>
           <w:rFonts w:ascii="Times New Roman" w:eastAsia="Times New Roman" w:hAnsi="Times New Roman" w:cs="Times New Roman"/>
           <w:i/>
-          <w:color w:val="3D85C6"/>
+          <w:color w:val="1F497D" w:themeColor="text2"/>
           <w:sz w:val="20"/>
           <w:szCs w:val="20"/>
         </w:rPr>
@@ -23604,7 +23064,7 @@
         <w:rPr>
           <w:rFonts w:ascii="Times New Roman" w:eastAsia="Times New Roman" w:hAnsi="Times New Roman" w:cs="Times New Roman"/>
           <w:i/>
-          <w:color w:val="3D85C6"/>
+          <w:color w:val="1F497D" w:themeColor="text2"/>
           <w:sz w:val="20"/>
           <w:szCs w:val="20"/>
         </w:rPr>
@@ -23615,7 +23075,7 @@
         <w:rPr>
           <w:rFonts w:ascii="Times New Roman" w:eastAsia="Times New Roman" w:hAnsi="Times New Roman" w:cs="Times New Roman"/>
           <w:i/>
-          <w:color w:val="3D85C6"/>
+          <w:color w:val="1F497D" w:themeColor="text2"/>
           <w:sz w:val="20"/>
           <w:szCs w:val="20"/>
         </w:rPr>
@@ -23626,7 +23086,7 @@
         <w:rPr>
           <w:rFonts w:ascii="Times New Roman" w:eastAsia="Times New Roman" w:hAnsi="Times New Roman" w:cs="Times New Roman"/>
           <w:i/>
-          <w:color w:val="3D85C6"/>
+          <w:color w:val="1F497D" w:themeColor="text2"/>
           <w:sz w:val="20"/>
           <w:szCs w:val="20"/>
           <w:lang w:val="uk-UA"/>
@@ -23638,7 +23098,7 @@
         <w:rPr>
           <w:rFonts w:ascii="Times New Roman" w:eastAsia="Times New Roman" w:hAnsi="Times New Roman" w:cs="Times New Roman"/>
           <w:i/>
-          <w:color w:val="3D85C6"/>
+          <w:color w:val="1F497D" w:themeColor="text2"/>
           <w:sz w:val="20"/>
           <w:szCs w:val="20"/>
           <w:lang w:val="uk-UA"/>
@@ -23706,13 +23166,14 @@
         <w:jc w:val="center"/>
         <w:rPr>
           <w:rFonts w:ascii="Times New Roman" w:eastAsia="Calibri" w:hAnsi="Times New Roman" w:cs="Times New Roman"/>
+          <w:color w:val="1F497D" w:themeColor="text2"/>
         </w:rPr>
       </w:pPr>
       <w:r>
         <w:rPr>
           <w:rFonts w:ascii="Times New Roman" w:eastAsia="Times New Roman" w:hAnsi="Times New Roman" w:cs="Times New Roman"/>
           <w:i/>
-          <w:color w:val="3D85C6"/>
+          <w:color w:val="1F497D" w:themeColor="text2"/>
           <w:sz w:val="20"/>
           <w:szCs w:val="20"/>
         </w:rPr>
@@ -23722,7 +23183,7 @@
         <w:rPr>
           <w:rFonts w:ascii="Times New Roman" w:eastAsia="Times New Roman" w:hAnsi="Times New Roman" w:cs="Times New Roman"/>
           <w:i/>
-          <w:color w:val="3D85C6"/>
+          <w:color w:val="1F497D" w:themeColor="text2"/>
           <w:sz w:val="20"/>
           <w:szCs w:val="20"/>
           <w:lang w:val="uk-UA"/>
@@ -23733,7 +23194,7 @@
         <w:rPr>
           <w:rFonts w:ascii="Times New Roman" w:eastAsia="Times New Roman" w:hAnsi="Times New Roman" w:cs="Times New Roman"/>
           <w:i/>
-          <w:color w:val="3D85C6"/>
+          <w:color w:val="1F497D" w:themeColor="text2"/>
           <w:sz w:val="20"/>
           <w:szCs w:val="20"/>
           <w:lang w:val="uk-UA"/>
@@ -23744,7 +23205,7 @@
         <w:rPr>
           <w:rFonts w:ascii="Times New Roman" w:eastAsia="Times New Roman" w:hAnsi="Times New Roman" w:cs="Times New Roman"/>
           <w:i/>
-          <w:color w:val="3D85C6"/>
+          <w:color w:val="1F497D" w:themeColor="text2"/>
           <w:sz w:val="20"/>
           <w:szCs w:val="20"/>
         </w:rPr>
@@ -23755,7 +23216,7 @@
         <w:rPr>
           <w:rFonts w:ascii="Times New Roman" w:eastAsia="Times New Roman" w:hAnsi="Times New Roman" w:cs="Times New Roman"/>
           <w:i/>
-          <w:color w:val="3D85C6"/>
+          <w:color w:val="1F497D" w:themeColor="text2"/>
           <w:sz w:val="20"/>
           <w:szCs w:val="20"/>
         </w:rPr>
@@ -23766,7 +23227,7 @@
         <w:rPr>
           <w:rFonts w:ascii="Times New Roman" w:eastAsia="Times New Roman" w:hAnsi="Times New Roman" w:cs="Times New Roman"/>
           <w:i/>
-          <w:color w:val="3D85C6"/>
+          <w:color w:val="1F497D" w:themeColor="text2"/>
           <w:sz w:val="20"/>
           <w:szCs w:val="20"/>
         </w:rPr>
@@ -23777,7 +23238,7 @@
         <w:rPr>
           <w:rFonts w:ascii="Times New Roman" w:eastAsia="Times New Roman" w:hAnsi="Times New Roman" w:cs="Times New Roman"/>
           <w:i/>
-          <w:color w:val="3D85C6"/>
+          <w:color w:val="1F497D" w:themeColor="text2"/>
           <w:sz w:val="20"/>
           <w:szCs w:val="20"/>
         </w:rPr>
@@ -26960,6 +26421,18 @@
       <w:szCs w:val="18"/>
     </w:rPr>
   </w:style>
+  <w:style w:type="character" w:styleId="FollowedHyperlink">
+    <w:name w:val="FollowedHyperlink"/>
+    <w:basedOn w:val="DefaultParagraphFont"/>
+    <w:uiPriority w:val="99"/>
+    <w:semiHidden/>
+    <w:unhideWhenUsed/>
+    <w:rsid w:val="003776E7"/>
+    <w:rPr>
+      <w:color w:val="800080" w:themeColor="followedHyperlink"/>
+      <w:u w:val="single"/>
+    </w:rPr>
+  </w:style>
 </w:styles>
 </file>
 

</xml_diff>